<commit_message>
New translations referrals interview information & consent form_v1.docx (Afrikaans)
</commit_message>
<xml_diff>
--- a/translations/parenttext_5day_south_africa/af/af_Referrals interview information & consent form_v1.docx
+++ b/translations/parenttext_5day_south_africa/af/af_Referrals interview information & consent form_v1.docx
@@ -432,15 +432,15 @@
         <w:spacing w:after="240" w:before="240" w:line="240" w:lineRule="auto"/>
       </w:pPr>
       <w:r>
-        <w:t xml:space="preserve">Your experience with the ParentText programme is vital to our study. We would love to hear specifically about your experience with the referral menu. This interview is part of a study carried out by researchers from the Universities of Cape Town in South Africa and the University of Oxford in the United Kingdom. </w:t>
-      </w:r>
-    </w:p>
-    <w:p>
-      <w:pPr>
-        <w:spacing w:after="240" w:before="240" w:line="240" w:lineRule="auto"/>
-      </w:pPr>
-      <w:r>
-        <w:t xml:space="preserve">Before you decide if you’d like to be interviewed, it’s important for you to know why we’re doing this research and what participating in it would involve. All the information you might need is explained below but if you have any questions about your participation or our study, please email the study team at swift@globalparenting.org or message us on WhatsApp at +27 XX XXX XXXX. We’re here to help you!</w:t>
+        <w:t xml:space="preserve">Jou ervaring met die ParentText-program is van groot belang vir ons studie. Ons wil graag hoor oor jou ervaring met die verwysingskieslys. Hierdie onderhoud is deel van 'n studie wat uitgevoer word deur navorsers van die Universiteit van Kaapstad in Suid-Afrika en die Universiteit van Oxford in die Verenigde Koninkryk. </w:t>
+      </w:r>
+    </w:p>
+    <w:p>
+      <w:pPr>
+        <w:spacing w:after="240" w:before="240" w:line="240" w:lineRule="auto"/>
+      </w:pPr>
+      <w:r>
+        <w:t xml:space="preserve">Voordat jy besluit of jy aan die onderhoud wil deelneem, is dit belangrik om te weet waarom ons hierdie navorsing doen en wat deelname behels. Alle inligting wat jy mag benodig, word hieronder verduidelik, maar as jy enige vrae het oor jou deelname of ons studie, kan jy die studiespan per e-pos kontak by swift@globalparenting.org of 'n boodskap stuur op WhatsApp na +27 XX XXX XXXX. Ons is hier om jou te help!</w:t>
       </w:r>
     </w:p>
     <w:p>
@@ -460,7 +460,7 @@
         <w:spacing w:after="240" w:before="240" w:line="240" w:lineRule="auto"/>
       </w:pPr>
       <w:r>
-        <w:t xml:space="preserve">We would like to have a telephonic conversation with you which will last a maximum of 30 minutes. One of our researchers will call you to speak to you at a time that is convenient for you. There are no right or wrong answers, we just want to hear your experience and opinion of the chatbot. Please make sure that when we call, that you only let the interview start when you are in a private space where you feel comfortable to talk without being overheard or interrupted. If while you are being interviewed, you are interrupted, please ask the researcher to pause until you feel safe to continue talking.</w:t>
+        <w:t xml:space="preserve">Ons wil graag 'n telefoniese gesprek met jou voer wat 'n maksimum van 30 minute sal duur. Een van ons navorsers sal jou bel op 'n tyd wat gerieflik is vir jou. Daar is geen regte of verkeerde antwoorde nie, ons wil net jou ervaring en mening oor die geselsbot hoor. Maak asseblief seker dat wanneer ons jou bel, die onderhoud net begin as jy in 'n privaat ruimte is waar jy gemaklik voel om te praat sonder om afgeluister of onderbreek te word. Indien jy tydens die onderhoud onderbreek word, vra asseblief die navorser om 'n blaaskans te vat totdat jy weer veilig voel om voort te gaan.</w:t>
       </w:r>
     </w:p>
     <w:p>
@@ -480,7 +480,7 @@
         <w:spacing w:after="240" w:before="240" w:line="240" w:lineRule="auto"/>
       </w:pPr>
       <w:r>
-        <w:t xml:space="preserve">We would like to know more about your experience of the Help menu and the referral services provided. We would like to know what worked for you, and what needs to change, so that we can improve the experience for you and other parents like you in the future. </w:t>
+        <w:t xml:space="preserve">Ons wil graag meer weet oor jou ervaring met die Help-kieslys en die verwysings dienste wat verskaf was. Ons wil graag weet wat vir jou gewerk het, wat verander moet word, sodat ons die ervaring vir jou en ander ouers soos jy kan verbeter. </w:t>
       </w:r>
     </w:p>
     <w:p>
@@ -500,7 +500,7 @@
         <w:spacing w:after="240" w:before="240" w:line="240" w:lineRule="auto"/>
       </w:pPr>
       <w:r>
-        <w:t xml:space="preserve">No, it's up to you if you want to be interviewed or not. If you don't want to be interviewed, there will be no implications to you or your family. If you do choose to be interviewed but don't want to answer some questions, you can skip these or stop at any time by telling your interviewer. </w:t>
+        <w:t xml:space="preserve">Nee, dit is jou keuse of jy ondervra wil word of nie. As jy nie wil ondervra word nie, sal daar geen gevolge vir jou of jou familie wees nie. As jy wel kies om ondervra te word maar nie alle vrae wil antwoord nie, kan jy dit oorslaan of enige tyd ophou deur die onderhoudvoerder in te lig. </w:t>
       </w:r>
     </w:p>
     <w:p>
@@ -530,7 +530,7 @@
         <w:spacing w:after="240" w:before="240" w:line="240" w:lineRule="auto"/>
       </w:pPr>
       <w:r>
-        <w:t xml:space="preserve">With your permission, we will record the interview to help us remember the discussion and later write down what was said. We will delete any personal information we collect from you at the end of the study and, after transcribing your interview, change any data which might lead to identification at the point of transcription. We may use an artificial intelligence (AI) software, Microsoft Transcriber, to transcribe the interviews at first, and then we will check/review these transcriptions. This AI-generated information will be processed and stored securely on password-protected University of Cape Town servers, and in accordance with POPIA. Only authorised members of the research team will be able to access it, and this data will be owned by the Global Parenting Initiative at the University of Cape Town.</w:t>
+        <w:t xml:space="preserve">Met jou toestemming sal ons die onderhoud opneem om ons te help om die gesprek te onthou en later neer te skryf wat gesê is. Ons sal enige persoonlike inligting wat ons van jou versamel het aan die einde van die studie uitvee, en na die transkribering van jou onderhoud sal ons enige data verander wat moontlik tot identifikasie kan lei. Ons mag kunsmatige intelligensie (KI) sagteware, Microsoft Transcriber, gebruik om die onderhoude aanvanklik te transkribeer, en daarna sal ons hierdie transkripsies nagaan/hersien. Hierdie KI-gegenereerde inligting sal verwerk en veilig gestoor word op wagwoordbeskermde bedieners van die Universiteit van Kaapstad, in ooreenstemming met POPIA. Slegs gemagtigde lede van die navorsingspan sal toegang hê tot hierdie data, en hierdie data sal besit word deur die Global Parenting Initiative by die Universiteit van Kaapstad.</w:t>
       </w:r>
     </w:p>
     <w:p>
@@ -572,39 +572,39 @@
         <w:spacing w:after="240" w:before="240" w:line="240" w:lineRule="auto"/>
       </w:pPr>
       <w:r>
-        <w:t xml:space="preserve">We only collect what’s needed for the study and store it securely. Your information, like your consent form and interview recording, and any information you provide via email or WhatsApp, will be kept safe on secure servers at the University of Cape Town. </w:t>
-      </w:r>
-    </w:p>
-    <w:p>
-      <w:pPr>
-        <w:spacing w:after="240" w:before="240" w:line="240" w:lineRule="auto"/>
-      </w:pPr>
-      <w:r>
-        <w:t xml:space="preserve">Interview recordings will be deleted after we have written our notes. Any details that identify you will be kept separate and only authorised staff can access them. All data will be kept for five years after the study, but personal information will be deleted when the study ends. </w:t>
-      </w:r>
-    </w:p>
-    <w:p>
-      <w:pPr>
-        <w:spacing w:after="240" w:before="240" w:line="240" w:lineRule="auto"/>
-      </w:pPr>
-      <w:r>
-        <w:t xml:space="preserve">Ethics committees and monitors may check the information. Your information will stay private unless the law says otherwise. After the study, we may share the information with other researchers but without your details. You have the right to see, correct, or ask us to delete your personal information.</w:t>
-      </w:r>
-    </w:p>
-    <w:p>
-      <w:pPr>
-        <w:spacing w:after="240" w:before="240" w:line="240" w:lineRule="auto"/>
-      </w:pPr>
-      <w:r>
-        <w:t xml:space="preserve">You have the right to request access to your data, to correct any mistakes in your data, and to request us to delete it or transfer it somewhere else. Please email the study team before [*date to be determined] if you would like to do any of these.</w:t>
-      </w:r>
-    </w:p>
-    <w:p>
-      <w:pPr>
-        <w:spacing w:after="240" w:before="240" w:line="240" w:lineRule="auto"/>
-      </w:pPr>
-      <w:r>
-        <w:t xml:space="preserve">Your participation and what you tell us will help us understand how to support families like yours. We plan to share the results in reports and at conferences so others can learn from this study too.</w:t>
+        <w:t xml:space="preserve">Ons versamel slegs wat nodig is vir die studie en stoor dit veilig. Jou inligting, soos jou toestemmingsvorm en onderhoudopname, en enige inligting wat jy via e-pos of WhatsApp verskaf, sal veilig op bedieners by die Universiteit van Kaapstad gestoor word. </w:t>
+      </w:r>
+    </w:p>
+    <w:p>
+      <w:pPr>
+        <w:spacing w:after="240" w:before="240" w:line="240" w:lineRule="auto"/>
+      </w:pPr>
+      <w:r>
+        <w:t xml:space="preserve">Onderhoudopnames sal verwyder word nadat ons, ons notas geskryf het. Enige besonderhede wat jou kan identifiseer, sal apart gehou word en slegs gemagtigde personeel kan toegang kry. Alle data sal vir vyf jaar na die studie gehou word, maar persoonlike inligting sal verwyder word wanneer die studie eindig. </w:t>
+      </w:r>
+    </w:p>
+    <w:p>
+      <w:pPr>
+        <w:spacing w:after="240" w:before="240" w:line="240" w:lineRule="auto"/>
+      </w:pPr>
+      <w:r>
+        <w:t xml:space="preserve">Etiekkomitees en moniteerders mag die inligting nagaan. Jou inligting sal privaat bly tensy die wet anders bepaal. Na die studie mag ons die inligting met ander navorsers deel, maar sonder jou besonderhede. Jy het die reg om jou persoonlike inligting te sien, reg te stel of ons te vra om jou persoonlike inligting te verwyder.</w:t>
+      </w:r>
+    </w:p>
+    <w:p>
+      <w:pPr>
+        <w:spacing w:after="240" w:before="240" w:line="240" w:lineRule="auto"/>
+      </w:pPr>
+      <w:r>
+        <w:t xml:space="preserve">Jy het die reg om toegang tot jou data aan te vra, enige foute in jou data reg te stel en te vra dat ons dit verwyder of dit na 'n ander plek oordra. Stuur asseblief 'n e-pos aan die studiespan voor [*datum moet nog bepaal word] indien jy enige van hierdie aksies wil uitvoer.</w:t>
+      </w:r>
+    </w:p>
+    <w:p>
+      <w:pPr>
+        <w:spacing w:after="240" w:before="240" w:line="240" w:lineRule="auto"/>
+      </w:pPr>
+      <w:r>
+        <w:t xml:space="preserve">Jou deelname en wat jy ons vertel, sal ons help om te verstaan hoe ons gesinne soos joune beter kan ondersteun. Ons beplan om die resultate in verslae en op kongresse te deel sodat ander ook van hierdie studie kan leer.</w:t>
       </w:r>
     </w:p>
     <w:p>
@@ -646,15 +646,15 @@
         <w:spacing w:after="240" w:before="240" w:line="240" w:lineRule="auto"/>
       </w:pPr>
       <w:r>
-        <w:t xml:space="preserve">We don’t expect any risks to you if you are interviewed. If any questions make you uncomfortable, you don’t have to answer them. If you become upset during the interview, you can let your interviewer know. Remember, you can stop participating anytime without giving a reason. We care about your well-being.</w:t>
-      </w:r>
-    </w:p>
-    <w:p>
-      <w:pPr>
-        <w:spacing w:after="240" w:before="240" w:line="240" w:lineRule="auto"/>
-      </w:pPr>
-      <w:r>
-        <w:t xml:space="preserve">We also want to make sure you're safe. If we notice that you or your family are in serious danger, we might refer you for support or could need to ask for help from other places outside of this study, like social or medical services.</w:t>
+        <w:t xml:space="preserve">Ons verwag nie enige risiko's vir jou as jy ondervra word nie. As enige vrae jou ongemaklik laat voel, hoef jy dit nie te antwoord nie. As jy tydens die onderhoud ontsteld raak, kan jy jou onderhoudvoerder laat weet. Onthou, jy kan enige tyd ophou deelneem sonder om 'n rede te gee. Ons gee om vir jou welstand.</w:t>
+      </w:r>
+    </w:p>
+    <w:p>
+      <w:pPr>
+        <w:spacing w:after="240" w:before="240" w:line="240" w:lineRule="auto"/>
+      </w:pPr>
+      <w:r>
+        <w:t xml:space="preserve">Ons wil ook seker maak jy is veilig. As ons opmerk dat jy of jou gesin in ernstige gevaar is, mag ons jou vir ondersteuning verwys of kan vir hulp vra van ander plekke buite hierdie studie, soos maatskaplike of mediese dienste.</w:t>
       </w:r>
     </w:p>
     <w:p>
@@ -694,7 +694,7 @@
         <w:spacing w:after="240" w:before="240" w:line="240" w:lineRule="auto"/>
       </w:pPr>
       <w:r>
-        <w:t xml:space="preserve">The University Cape Town makes sure your personal information is used safely and correctly, just for research. The study follows data protection laws like GDPR (General Data Protection Regulation) in the UK and POPIA (Protection of Personal Information Act) in South Africa. Any data that is transferred across borders will comply with POPIA. </w:t>
+        <w:t xml:space="preserve">Die Universiteit van Kaapstad sorg dat jou persoonlike inligting veilig en korrek gebruik word, net vir navorsingsdoeleindes. Die studie volg databeskermingswette soos die GDPR (General Data Protection Regulation) in die VK en POPIA (Wet op die Beskerming van Persoonlike Inligting) in Suid-Afrika. Enige data wat oor grense heen oorgedra word, sal voldoen aan POPIA. </w:t>
       </w:r>
     </w:p>
     <w:p>
@@ -714,7 +714,7 @@
         <w:spacing w:after="240" w:before="240" w:line="240" w:lineRule="auto"/>
       </w:pPr>
       <w:r>
-        <w:t xml:space="preserve">[Once the ethics has been approved this will read as follows: This study has received approval from the University of Cape Town’s Centre for Social Science Research Ethics Committee and University of Cape Town’s Faculty of Health Sciences Human Research Ethics Committee. The study has also been approved by the Western Cape Department of Health and Wellness and Department of Social Development, and City of Cape Town’s City health.]</w:t>
+        <w:t xml:space="preserve">[Wanneer die etiek goedgekeur is, sal dit as volg lees: Hierdie studie het goedkeuring van die Universiteit van Kaapstad se Sentrum vir Sosiale Wetenskap Navorsingsetiekkomitee en die Universiteit van Kaapstad se Fakulteit van Gesondheidswetenskappe se Etiekkomitee vir Menslike Navorsing ontvang. Die studie is ook goedgekeur deur die Wes-Kaapse Departement van Gesondheid en Welstand, die Departement van Maatskaplike Ontwikkeling, en die Stad Kaapstad se Stadsgesondheid.]</w:t>
       </w:r>
     </w:p>
     <w:p>
@@ -1053,7 +1053,7 @@
         <w:spacing w:after="240" w:before="240" w:line="240" w:lineRule="auto"/>
       </w:pPr>
       <w:r>
-        <w:t xml:space="preserve">Please respond with the word “agree” to each as I go through each of the following points. If you don’t agree, we can go over any other information you need to make your decision and if you agree, then we can proceed:</w:t>
+        <w:t xml:space="preserve">Asseblief reageer met die woorde "stem saam" vir elkeen van die volgende punte soos ek dit deurgaan. As jy nie saamstem nie, kan ons enige ander inligting bespreek wat jy nodig het om jou besluit te neem, en as jy steeds saamstem, kan ons voortgaan:</w:t>
       </w:r>
     </w:p>
     <w:p>
@@ -1079,7 +1079,7 @@
         <w:ind w:left="720" w:hanging="360"/>
       </w:pPr>
       <w:r>
-        <w:t xml:space="preserve">I had time to think about the information and ask questions. I am happy with the answers which I got. </w:t>
+        <w:t xml:space="preserve">Ek het tyd gehad om oor die inligting na te dink en vrae te vra. Ek is tevrede met die antwoorde wat ek ontvang het. </w:t>
       </w:r>
     </w:p>
     <w:p>
@@ -1092,7 +1092,7 @@
         <w:ind w:left="720" w:hanging="360"/>
       </w:pPr>
       <w:r>
-        <w:t xml:space="preserve">I know I can say yes or no to being in the study. If I say yes, I can stop any time before the [*date to still be determined] without saying why, and nothing bad will happen.</w:t>
+        <w:t xml:space="preserve">Ek weet ek kan ja of nee sê om aan die studie deel te neem. As ek ja sê, kan ek enige tyd voor die [*datum wat nog bepaal moet word] stop sonder om te sê hoekom, en niks sleg sal gebeur nie.</w:t>
       </w:r>
     </w:p>
     <w:p>
@@ -1105,7 +1105,7 @@
         <w:ind w:left="720" w:hanging="360"/>
       </w:pPr>
       <w:r>
-        <w:t xml:space="preserve">I am okay with the interview being recorded. I know the recordings will be used for research.</w:t>
+        <w:t xml:space="preserve">Ek is reg daarmee dat die onderhoud opgeneem word. Ek weet die opnames sal gebruik word vir navorsing.</w:t>
       </w:r>
     </w:p>
     <w:p>

</xml_diff>